<commit_message>
update format for text codes
</commit_message>
<xml_diff>
--- a/ChIP-Seq/ChIP-Seq-Durchführung.docx
+++ b/ChIP-Seq/ChIP-Seq-Durchführung.docx
@@ -6,25 +6,30 @@
       <w:pPr>
         <w:pStyle w:val="Titel"/>
         <w:spacing w:after="240"/>
+        <w:jc w:val="center"/>
       </w:pPr>
       <w:bookmarkStart w:id="0" w:name="_Hlk93263594"/>
       <w:r>
-        <w:t>Thema: ChIP-Seq</w:t>
-      </w:r>
-    </w:p>
-    <w:p>
-      <w:pPr>
-        <w:pStyle w:val="Untertitel"/>
-      </w:pPr>
-      <w:r>
+        <w:t>ChIP-Seq</w:t>
+      </w:r>
+    </w:p>
+    <w:p>
+      <w:pPr>
+        <w:rPr>
+          <w:color w:val="2F5496" w:themeColor="accent1" w:themeShade="BF"/>
+          <w:sz w:val="36"/>
+          <w:szCs w:val="36"/>
+        </w:rPr>
+      </w:pPr>
+      <w:r>
+        <w:rPr>
+          <w:color w:val="2F5496" w:themeColor="accent1" w:themeShade="BF"/>
+          <w:sz w:val="36"/>
+          <w:szCs w:val="36"/>
+        </w:rPr>
         <w:t>Name: Dang Quynh Tram Nguyen</w:t>
       </w:r>
-    </w:p>
-    <w:bookmarkEnd w:id="0"/>
-    <w:p>
-      <w:pPr>
-        <w:spacing w:after="240"/>
-      </w:pPr>
+      <w:bookmarkEnd w:id="0"/>
     </w:p>
     <w:p>
       <w:pPr>
@@ -44,7 +49,7 @@
         <w:jc w:val="both"/>
       </w:pPr>
       <w:r>
-        <w:t>Laden SRA (Sequence Read Archive) hertunter und dann konvertieren in FASTQ Files mit SRA-Tools (fastq-dump)</w:t>
+        <w:t>Laden SRA (Sequence Read Archive) herunter und dann konvertieren in FASTQ Files mit SRA-Tools (fastq-dump)</w:t>
       </w:r>
     </w:p>
     <w:p>
@@ -99,6 +104,9 @@
         <w:tab/>
       </w:r>
       <w:r>
+        <w:rPr>
+          <w:rStyle w:val="Fett"/>
+        </w:rPr>
         <w:t>cat &lt;fastq-file&gt; |  awk 'BEGIN {FS = "\t"; OFS = "\n"} {header = $0 ; getline seq ; getline qheader ; getline qseq ; if (length(seq)&gt;30) {print header, seq, qheader, qseq}}'  &gt; &lt;fastq-file&gt;</w:t>
       </w:r>
     </w:p>
@@ -128,6 +136,7 @@
         <w:spacing w:after="0"/>
         <w:ind w:left="360" w:firstLine="348"/>
         <w:rPr>
+          <w:b/>
           <w:lang w:val="en-US"/>
         </w:rPr>
       </w:pPr>
@@ -147,6 +156,7 @@
       </w:r>
       <w:r>
         <w:rPr>
+          <w:b/>
           <w:lang w:val="en-US"/>
         </w:rPr>
         <w:t>bowtie2-build hg38.fa hg38</w:t>
@@ -157,11 +167,13 @@
         <w:spacing w:after="0"/>
         <w:ind w:left="732" w:firstLine="684"/>
         <w:rPr>
-          <w:lang w:val="en-US"/>
-        </w:rPr>
-      </w:pPr>
-      <w:r>
-        <w:rPr>
+          <w:i/>
+          <w:lang w:val="en-US"/>
+        </w:rPr>
+      </w:pPr>
+      <w:r>
+        <w:rPr>
+          <w:b/>
           <w:lang w:val="en-US"/>
         </w:rPr>
         <w:t>bowtie2 -x hg38 -U &lt;fastq-file&gt; -S &lt;sam-file&gt;</w:t>
@@ -185,6 +197,7 @@
         <w:spacing w:after="0"/>
         <w:ind w:left="360" w:firstLine="348"/>
         <w:rPr>
+          <w:b/>
           <w:lang w:val="en-US"/>
         </w:rPr>
       </w:pPr>
@@ -200,6 +213,12 @@
           <w:lang w:val="en-US"/>
         </w:rPr>
         <w:tab/>
+      </w:r>
+      <w:r>
+        <w:rPr>
+          <w:b/>
+          <w:lang w:val="en-US"/>
+        </w:rPr>
         <w:t xml:space="preserve">samtools view -Scq 20 &lt;sam-file&gt; </w:t>
       </w:r>
     </w:p>
@@ -207,6 +226,7 @@
       <w:pPr>
         <w:pStyle w:val="Listenabsatz"/>
         <w:spacing w:after="240"/>
+        <w:ind w:firstLine="696"/>
       </w:pPr>
       <w:r>
         <w:t>-S: arbeiten mit SAM Format</w:t>
@@ -216,6 +236,7 @@
       <w:pPr>
         <w:pStyle w:val="Listenabsatz"/>
         <w:spacing w:after="240"/>
+        <w:ind w:firstLine="696"/>
         <w:rPr>
           <w:i/>
         </w:rPr>
@@ -243,6 +264,7 @@
       <w:pPr>
         <w:pStyle w:val="Listenabsatz"/>
         <w:spacing w:after="240"/>
+        <w:ind w:firstLine="696"/>
       </w:pPr>
       <w:r>
         <w:t>-c: zählen die Reads</w:t>
@@ -291,6 +313,7 @@
       </w:r>
       <w:r>
         <w:rPr>
+          <w:b/>
           <w:lang w:val="en-US"/>
         </w:rPr>
         <w:t>samtools view -ScF 4 &lt;samfile&gt;</w:t>
@@ -300,6 +323,12 @@
       <w:pPr>
         <w:spacing w:after="240"/>
       </w:pPr>
+      <w:r>
+        <w:rPr>
+          <w:lang w:val="en-US"/>
+        </w:rPr>
+        <w:tab/>
+      </w:r>
       <w:r>
         <w:rPr>
           <w:lang w:val="en-US"/>
@@ -877,6 +906,12 @@
           <w:lang w:val="en-US"/>
         </w:rPr>
         <w:tab/>
+      </w:r>
+      <w:r>
+        <w:rPr>
+          <w:b/>
+          <w:lang w:val="en-US"/>
+        </w:rPr>
         <w:t xml:space="preserve">samtools view -h -S &lt;sam file&gt; -bo &lt;bam file&gt; </w:t>
       </w:r>
     </w:p>
@@ -949,6 +984,12 @@
           <w:lang w:val="en-US"/>
         </w:rPr>
         <w:tab/>
+      </w:r>
+      <w:r>
+        <w:rPr>
+          <w:b/>
+          <w:lang w:val="en-US"/>
+        </w:rPr>
         <w:t>sambamba sort -t 4 &lt;bam file&gt; -o &lt;sorted bam file&gt;</w:t>
       </w:r>
     </w:p>
@@ -962,7 +1003,6 @@
           <w:color w:val="FF0000"/>
           <w:lang w:val="en-US"/>
         </w:rPr>
-        <w:lastRenderedPageBreak/>
         <w:tab/>
       </w:r>
       <w:r>
@@ -979,6 +1019,7 @@
         <w:spacing w:after="240"/>
       </w:pPr>
       <w:r>
+        <w:lastRenderedPageBreak/>
         <w:t>Filtern eindeutig gemappte Reads (unique mapped reads)</w:t>
       </w:r>
     </w:p>
@@ -1002,6 +1043,12 @@
           <w:lang w:val="en-US"/>
         </w:rPr>
         <w:tab/>
+      </w:r>
+      <w:r>
+        <w:rPr>
+          <w:b/>
+          <w:lang w:val="en-US"/>
+        </w:rPr>
         <w:t>sambamba view -h -t 8 -f bam -F “[XS] == null and not unmapped and not duplicate“ &lt;sorted bam file&gt; &gt; &lt;umr bam file&gt;</w:t>
       </w:r>
     </w:p>
@@ -1098,19 +1145,33 @@
           <w:lang w:val="en-US"/>
         </w:rPr>
         <w:tab/>
+      </w:r>
+      <w:r>
+        <w:rPr>
+          <w:b/>
+          <w:lang w:val="en-US"/>
+        </w:rPr>
         <w:t>macs2 callpeak -t &lt;umr e2 bam file&gt; -c &lt;</w:t>
       </w:r>
       <w:r>
         <w:rPr>
+          <w:b/>
           <w:lang w:val="vi-VN"/>
         </w:rPr>
         <w:t xml:space="preserve">umr </w:t>
       </w:r>
       <w:r>
         <w:rPr>
-          <w:lang w:val="en-US"/>
-        </w:rPr>
-        <w:t xml:space="preserve">control bam file&gt; -n &lt;name&gt; --outdir &lt;saved path&gt; &gt; &lt;log file&gt; </w:t>
+          <w:b/>
+          <w:lang w:val="en-US"/>
+        </w:rPr>
+        <w:t>control bam file&gt; -n &lt;name&gt; --outdir &lt;saved path&gt; &gt; &lt;log file&gt;</w:t>
+      </w:r>
+      <w:r>
+        <w:rPr>
+          <w:lang w:val="en-US"/>
+        </w:rPr>
+        <w:t xml:space="preserve"> </w:t>
       </w:r>
     </w:p>
     <w:p>
@@ -1132,7 +1193,7 @@
         <w:t>-p</w:t>
       </w:r>
       <w:r>
-        <w:t>: genutzte Threads (sollte nicht genutzt, weil die Prozess chaotisch wird und das Ergebnis nicht in der Reihe geordnet ist. Sowieso läuft die Befehl sehr schnell ab)</w:t>
+        <w:t>: genutzte Threads (sollte nicht genutzt, weil der Prozess chaotisch wird und das Ergebnis nicht in der Reihe geordnet ist. Sowieso läuft der Befehl sehr schnell ab)</w:t>
       </w:r>
     </w:p>
     <w:p>
@@ -1438,7 +1499,7 @@
     </w:p>
     <w:p>
       <w:r>
-        <w:t>(nutze VennDiagram)</w:t>
+        <w:t>(nutze VennDiagram-Paket in R)</w:t>
       </w:r>
     </w:p>
     <w:p>
@@ -1462,13 +1523,14 @@
         </w:numPr>
       </w:pPr>
       <w:r>
-        <w:t>Vergleichen control und signal mit Befehle von VennDiagram</w:t>
-      </w:r>
-    </w:p>
-    <w:p>
-      <w:pPr>
-        <w:pStyle w:val="Listenabsatz"/>
-        <w:rPr>
+        <w:t>Vergleichen control und signal mit Befehlen von VennDiagram</w:t>
+      </w:r>
+    </w:p>
+    <w:p>
+      <w:pPr>
+        <w:pStyle w:val="Listenabsatz"/>
+        <w:rPr>
+          <w:b/>
           <w:lang w:val="en-US"/>
         </w:rPr>
       </w:pPr>
@@ -1484,6 +1546,12 @@
           <w:lang w:val="en-US"/>
         </w:rPr>
         <w:tab/>
+      </w:r>
+      <w:r>
+        <w:rPr>
+          <w:b/>
+          <w:lang w:val="en-US"/>
+        </w:rPr>
         <w:t>calculate.overlap(list(array1,array2)</w:t>
       </w:r>
     </w:p>
@@ -1491,11 +1559,13 @@
       <w:pPr>
         <w:pStyle w:val="Listenabsatz"/>
         <w:rPr>
-          <w:lang w:val="en-US"/>
-        </w:rPr>
-      </w:pPr>
-      <w:r>
-        <w:rPr>
+          <w:b/>
+          <w:lang w:val="en-US"/>
+        </w:rPr>
+      </w:pPr>
+      <w:r>
+        <w:rPr>
+          <w:b/>
           <w:lang w:val="en-US"/>
         </w:rPr>
         <w:tab/>
@@ -1505,14 +1575,21 @@
     <w:p>
       <w:pPr>
         <w:pStyle w:val="Listenabsatz"/>
-      </w:pPr>
-      <w:r>
-        <w:rPr>
+        <w:rPr>
+          <w:b/>
+        </w:rPr>
+      </w:pPr>
+      <w:r>
+        <w:rPr>
+          <w:b/>
           <w:lang w:val="en-US"/>
         </w:rPr>
         <w:tab/>
       </w:r>
       <w:r>
+        <w:rPr>
+          <w:b/>
+        </w:rPr>
         <w:t>grid.newpage()</w:t>
       </w:r>
     </w:p>
@@ -1538,6 +1615,11 @@
       <w:pPr>
         <w:pStyle w:val="ThemaChIP-Seq"/>
       </w:pPr>
+    </w:p>
+    <w:p>
+      <w:r>
+        <w:t>s</w:t>
+      </w:r>
     </w:p>
     <w:sectPr>
       <w:pgSz w:w="11906" w:h="16838"/>
@@ -2856,6 +2938,17 @@
     <w:basedOn w:val="Standard"/>
     <w:rsid w:val="00EC5A06"/>
   </w:style>
+  <w:style w:type="character" w:styleId="Fett">
+    <w:name w:val="Strong"/>
+    <w:basedOn w:val="Absatz-Standardschriftart"/>
+    <w:uiPriority w:val="22"/>
+    <w:qFormat/>
+    <w:rsid w:val="00156D65"/>
+    <w:rPr>
+      <w:b/>
+      <w:bCs/>
+    </w:rPr>
+  </w:style>
 </w:styles>
 </file>
 
@@ -3155,9 +3248,12 @@
 </file>
 
 <file path=customXml/item1.xml><?xml version="1.0" encoding="utf-8"?>
-<p:properties xmlns:p="http://schemas.microsoft.com/office/2006/metadata/properties" xmlns:xsi="http://www.w3.org/2001/XMLSchema-instance" xmlns:pc="http://schemas.microsoft.com/office/infopath/2007/PartnerControls">
-  <documentManagement/>
-</p:properties>
+<?mso-contentType ?>
+<FormTemplates xmlns="http://schemas.microsoft.com/sharepoint/v3/contenttype/forms">
+  <Display>DocumentLibraryForm</Display>
+  <Edit>DocumentLibraryForm</Edit>
+  <New>DocumentLibraryForm</New>
+</FormTemplates>
 </file>
 
 <file path=customXml/item2.xml><?xml version="1.0" encoding="utf-8"?>
@@ -3275,25 +3371,15 @@
 </file>
 
 <file path=customXml/item3.xml><?xml version="1.0" encoding="utf-8"?>
-<?mso-contentType ?>
-<FormTemplates xmlns="http://schemas.microsoft.com/sharepoint/v3/contenttype/forms">
-  <Display>DocumentLibraryForm</Display>
-  <Edit>DocumentLibraryForm</Edit>
-  <New>DocumentLibraryForm</New>
-</FormTemplates>
+<p:properties xmlns:p="http://schemas.microsoft.com/office/2006/metadata/properties" xmlns:xsi="http://www.w3.org/2001/XMLSchema-instance" xmlns:pc="http://schemas.microsoft.com/office/infopath/2007/PartnerControls">
+  <documentManagement/>
+</p:properties>
 </file>
 
 <file path=customXml/itemProps1.xml><?xml version="1.0" encoding="utf-8"?>
-<ds:datastoreItem xmlns:ds="http://schemas.openxmlformats.org/officeDocument/2006/customXml" ds:itemID="{88F6B027-B6E3-4896-AEFE-18808590F267}">
+<ds:datastoreItem xmlns:ds="http://schemas.openxmlformats.org/officeDocument/2006/customXml" ds:itemID="{323E7EAC-A19D-4A60-B3FB-CA0E2985FE0F}">
   <ds:schemaRefs>
-    <ds:schemaRef ds:uri="http://purl.org/dc/elements/1.1/"/>
-    <ds:schemaRef ds:uri="http://schemas.microsoft.com/office/2006/metadata/properties"/>
-    <ds:schemaRef ds:uri="http://purl.org/dc/terms/"/>
-    <ds:schemaRef ds:uri="http://schemas.microsoft.com/office/2006/documentManagement/types"/>
-    <ds:schemaRef ds:uri="http://purl.org/dc/dcmitype/"/>
-    <ds:schemaRef ds:uri="http://schemas.microsoft.com/office/infopath/2007/PartnerControls"/>
-    <ds:schemaRef ds:uri="http://schemas.openxmlformats.org/package/2006/metadata/core-properties"/>
-    <ds:schemaRef ds:uri="http://www.w3.org/XML/1998/namespace"/>
+    <ds:schemaRef ds:uri="http://schemas.microsoft.com/sharepoint/v3/contenttype/forms"/>
   </ds:schemaRefs>
 </ds:datastoreItem>
 </file>
@@ -3315,9 +3401,10 @@
 </file>
 
 <file path=customXml/itemProps3.xml><?xml version="1.0" encoding="utf-8"?>
-<ds:datastoreItem xmlns:ds="http://schemas.openxmlformats.org/officeDocument/2006/customXml" ds:itemID="{323E7EAC-A19D-4A60-B3FB-CA0E2985FE0F}">
+<ds:datastoreItem xmlns:ds="http://schemas.openxmlformats.org/officeDocument/2006/customXml" ds:itemID="{88F6B027-B6E3-4896-AEFE-18808590F267}">
   <ds:schemaRefs>
-    <ds:schemaRef ds:uri="http://schemas.microsoft.com/sharepoint/v3/contenttype/forms"/>
+    <ds:schemaRef ds:uri="http://schemas.microsoft.com/office/2006/metadata/properties"/>
+    <ds:schemaRef ds:uri="http://schemas.microsoft.com/office/infopath/2007/PartnerControls"/>
   </ds:schemaRefs>
 </ds:datastoreItem>
 </file>
</xml_diff>